<commit_message>
added Features and Example
</commit_message>
<xml_diff>
--- a/Studiyo Application.docx
+++ b/Studiyo Application.docx
@@ -1,6 +1,6 @@
 
 <file path=word/document.xml><?xml version="1.0" encoding="utf-8"?>
-<w:document xmlns:wpc="http://schemas.microsoft.com/office/word/2010/wordprocessingCanvas" xmlns:cx="http://schemas.microsoft.com/office/drawing/2014/chartex" xmlns:cx1="http://schemas.microsoft.com/office/drawing/2015/9/8/chartex" xmlns:cx2="http://schemas.microsoft.com/office/drawing/2015/10/21/chartex" xmlns:cx3="http://schemas.microsoft.com/office/drawing/2016/5/9/chartex" xmlns:cx4="http://schemas.microsoft.com/office/drawing/2016/5/10/chartex" xmlns:cx5="http://schemas.microsoft.com/office/drawing/2016/5/11/chartex" xmlns:cx6="http://schemas.microsoft.com/office/drawing/2016/5/12/chartex" xmlns:cx7="http://schemas.microsoft.com/office/drawing/2016/5/13/chartex" xmlns:cx8="http://schemas.microsoft.com/office/drawing/2016/5/14/chartex" xmlns:mc="http://schemas.openxmlformats.org/markup-compatibility/2006" xmlns:aink="http://schemas.microsoft.com/office/drawing/2016/ink" xmlns:am3d="http://schemas.microsoft.com/office/drawing/2017/model3d" xmlns:o="urn:schemas-microsoft-com:office:office" xmlns:oel="http://schemas.microsoft.com/office/2019/extlst" xmlns:r="http://schemas.openxmlformats.org/officeDocument/2006/relationships" xmlns:m="http://schemas.openxmlformats.org/officeDocument/2006/math" xmlns:v="urn:schemas-microsoft-com:vml" xmlns:wp14="http://schemas.microsoft.com/office/word/2010/wordprocessingDrawing" xmlns:wp="http://schemas.openxmlformats.org/drawingml/2006/wordprocessingDrawing" xmlns:w10="urn:schemas-microsoft-com:office:word" xmlns:w="http://schemas.openxmlformats.org/wordprocessingml/2006/main" xmlns:w14="http://schemas.microsoft.com/office/word/2010/wordml" xmlns:w15="http://schemas.microsoft.com/office/word/2012/wordml" xmlns:w16cex="http://schemas.microsoft.com/office/word/2018/wordml/cex" xmlns:w16cid="http://schemas.microsoft.com/office/word/2016/wordml/cid" xmlns:w16="http://schemas.microsoft.com/office/word/2018/wordml" xmlns:w16du="http://schemas.microsoft.com/office/word/2023/wordml/word16du" xmlns:w16sdtdh="http://schemas.microsoft.com/office/word/2020/wordml/sdtdatahash" xmlns:w16se="http://schemas.microsoft.com/office/word/2015/wordml/symex" xmlns:wpg="http://schemas.microsoft.com/office/word/2010/wordprocessingGroup" xmlns:wpi="http://schemas.microsoft.com/office/word/2010/wordprocessingInk" xmlns:wne="http://schemas.microsoft.com/office/word/2006/wordml" xmlns:wps="http://schemas.microsoft.com/office/word/2010/wordprocessingShape" mc:Ignorable="w14 w15 w16se w16cid w16 w16cex w16sdtdh w16du wp14">
+<w:document xmlns:wpc="http://schemas.microsoft.com/office/word/2010/wordprocessingCanvas" xmlns:cx="http://schemas.microsoft.com/office/drawing/2014/chartex" xmlns:cx1="http://schemas.microsoft.com/office/drawing/2015/9/8/chartex" xmlns:cx2="http://schemas.microsoft.com/office/drawing/2015/10/21/chartex" xmlns:cx3="http://schemas.microsoft.com/office/drawing/2016/5/9/chartex" xmlns:cx4="http://schemas.microsoft.com/office/drawing/2016/5/10/chartex" xmlns:cx5="http://schemas.microsoft.com/office/drawing/2016/5/11/chartex" xmlns:cx6="http://schemas.microsoft.com/office/drawing/2016/5/12/chartex" xmlns:cx7="http://schemas.microsoft.com/office/drawing/2016/5/13/chartex" xmlns:cx8="http://schemas.microsoft.com/office/drawing/2016/5/14/chartex" xmlns:mc="http://schemas.openxmlformats.org/markup-compatibility/2006" xmlns:aink="http://schemas.microsoft.com/office/drawing/2016/ink" xmlns:am3d="http://schemas.microsoft.com/office/drawing/2017/model3d" xmlns:o="urn:schemas-microsoft-com:office:office" xmlns:oel="http://schemas.microsoft.com/office/2019/extlst" xmlns:r="http://schemas.openxmlformats.org/officeDocument/2006/relationships" xmlns:m="http://schemas.openxmlformats.org/officeDocument/2006/math" xmlns:v="urn:schemas-microsoft-com:vml" xmlns:wp14="http://schemas.microsoft.com/office/word/2010/wordprocessingDrawing" xmlns:wp="http://schemas.openxmlformats.org/drawingml/2006/wordprocessingDrawing" xmlns:w10="urn:schemas-microsoft-com:office:word" xmlns:w="http://schemas.openxmlformats.org/wordprocessingml/2006/main" xmlns:w14="http://schemas.microsoft.com/office/word/2010/wordml" xmlns:w15="http://schemas.microsoft.com/office/word/2012/wordml" xmlns:w16cex="http://schemas.microsoft.com/office/word/2018/wordml/cex" xmlns:w16cid="http://schemas.microsoft.com/office/word/2016/wordml/cid" xmlns:w16="http://schemas.microsoft.com/office/word/2018/wordml" xmlns:w16du="http://schemas.microsoft.com/office/word/2023/wordml/word16du" xmlns:w16sdtdh="http://schemas.microsoft.com/office/word/2020/wordml/sdtdatahash" xmlns:w16sdtfl="http://schemas.microsoft.com/office/word/2024/wordml/sdtformatlock" xmlns:w16se="http://schemas.microsoft.com/office/word/2015/wordml/symex" xmlns:wpg="http://schemas.microsoft.com/office/word/2010/wordprocessingGroup" xmlns:wpi="http://schemas.microsoft.com/office/word/2010/wordprocessingInk" xmlns:wne="http://schemas.microsoft.com/office/word/2006/wordml" xmlns:wps="http://schemas.microsoft.com/office/word/2010/wordprocessingShape" mc:Ignorable="w14 w15 w16se w16cid w16 w16cex w16sdtdh w16sdtfl w16du wp14">
   <w:body>
     <w:p>
       <w:pPr>
@@ -108,147 +108,435 @@
           <w:szCs w:val="36"/>
           <w:u w:val="single"/>
         </w:rPr>
-        <w:t xml:space="preserve"> - A Smart Scheduler Application designed to help students in </w:t>
-      </w:r>
-      <w:proofErr w:type="gramStart"/>
-      <w:r>
-        <w:rPr>
-          <w:rFonts w:ascii="Arial Black" w:hAnsi="Arial Black"/>
-          <w:color w:val="000000" w:themeColor="text1"/>
+        <w:t xml:space="preserve"> - A Smart Scheduler Application designed to help students in need</w:t>
+      </w:r>
+    </w:p>
+    <w:p/>
+    <w:p>
+      <w:pPr>
+        <w:spacing w:line="360" w:lineRule="auto"/>
+        <w:jc w:val="both"/>
+        <w:rPr>
+          <w:rFonts w:ascii="Arial" w:hAnsi="Arial" w:cs="Arial"/>
+        </w:rPr>
+      </w:pPr>
+      <w:proofErr w:type="spellStart"/>
+      <w:r>
+        <w:rPr>
+          <w:rFonts w:ascii="Arial" w:hAnsi="Arial" w:cs="Arial"/>
+        </w:rPr>
+        <w:t>Studiyo</w:t>
+      </w:r>
+      <w:proofErr w:type="spellEnd"/>
+      <w:r>
+        <w:rPr>
+          <w:rFonts w:ascii="Arial" w:hAnsi="Arial" w:cs="Arial"/>
+        </w:rPr>
+        <w:t xml:space="preserve"> is the ultimate study companion designed to help you stay organized and productive. Whether you're managing a busy semester or preparing for exams, </w:t>
+      </w:r>
+      <w:proofErr w:type="spellStart"/>
+      <w:r>
+        <w:rPr>
+          <w:rFonts w:ascii="Arial" w:hAnsi="Arial" w:cs="Arial"/>
+        </w:rPr>
+        <w:t>Studiyo</w:t>
+      </w:r>
+      <w:proofErr w:type="spellEnd"/>
+      <w:r>
+        <w:rPr>
+          <w:rFonts w:ascii="Arial" w:hAnsi="Arial" w:cs="Arial"/>
+        </w:rPr>
+        <w:t xml:space="preserve"> allows you to plan, schedule, and track your study sessions with ease. </w:t>
+      </w:r>
+    </w:p>
+    <w:p>
+      <w:pPr>
+        <w:spacing w:line="360" w:lineRule="auto"/>
+        <w:jc w:val="both"/>
+        <w:rPr>
+          <w:rFonts w:ascii="Arial" w:hAnsi="Arial" w:cs="Arial"/>
+        </w:rPr>
+      </w:pPr>
+      <w:r>
+        <w:rPr>
+          <w:rFonts w:ascii="Arial" w:hAnsi="Arial" w:cs="Arial"/>
+        </w:rPr>
+        <w:t xml:space="preserve">Set personalized study goals, prioritize tasks, and get reminders to keep you on track. With its intuitive interface, you can create daily, weekly, or custom study plans that fit your unique needs. </w:t>
+      </w:r>
+    </w:p>
+    <w:p>
+      <w:pPr>
+        <w:spacing w:line="360" w:lineRule="auto"/>
+        <w:jc w:val="both"/>
+        <w:rPr>
+          <w:rFonts w:ascii="Arial" w:hAnsi="Arial" w:cs="Arial"/>
+        </w:rPr>
+      </w:pPr>
+      <w:r>
+        <w:rPr>
+          <w:rFonts w:ascii="Arial" w:hAnsi="Arial" w:cs="Arial"/>
+        </w:rPr>
+        <w:t xml:space="preserve">Track your progress, measure your productivity, and stay motivated to reach your academic potential. </w:t>
+      </w:r>
+      <w:proofErr w:type="spellStart"/>
+      <w:r>
+        <w:rPr>
+          <w:rFonts w:ascii="Arial" w:hAnsi="Arial" w:cs="Arial"/>
+        </w:rPr>
+        <w:t>Studiyo</w:t>
+      </w:r>
+      <w:proofErr w:type="spellEnd"/>
+      <w:r>
+        <w:rPr>
+          <w:rFonts w:ascii="Arial" w:hAnsi="Arial" w:cs="Arial"/>
+        </w:rPr>
+        <w:t xml:space="preserve"> is perfect for students looking to optimize their study routine and maximize results.</w:t>
+      </w:r>
+    </w:p>
+    <w:p>
+      <w:pPr>
+        <w:spacing w:line="360" w:lineRule="auto"/>
+        <w:jc w:val="both"/>
+        <w:rPr>
+          <w:rFonts w:ascii="Arial" w:hAnsi="Arial" w:cs="Arial"/>
+        </w:rPr>
+      </w:pPr>
+    </w:p>
+    <w:p>
+      <w:pPr>
+        <w:spacing w:line="360" w:lineRule="auto"/>
+        <w:jc w:val="both"/>
+        <w:rPr>
+          <w:rFonts w:ascii="Arial" w:hAnsi="Arial" w:cs="Arial"/>
+        </w:rPr>
+      </w:pPr>
+    </w:p>
+    <w:p>
+      <w:pPr>
+        <w:spacing w:line="360" w:lineRule="auto"/>
+        <w:jc w:val="both"/>
+        <w:rPr>
+          <w:rFonts w:ascii="Arial" w:hAnsi="Arial" w:cs="Arial"/>
+        </w:rPr>
+      </w:pPr>
+    </w:p>
+    <w:p>
+      <w:pPr>
+        <w:spacing w:line="360" w:lineRule="auto"/>
+        <w:jc w:val="both"/>
+        <w:rPr>
+          <w:rFonts w:ascii="Arial" w:hAnsi="Arial" w:cs="Arial"/>
+        </w:rPr>
+      </w:pPr>
+    </w:p>
+    <w:p>
+      <w:pPr>
+        <w:spacing w:line="360" w:lineRule="auto"/>
+        <w:jc w:val="both"/>
+        <w:rPr>
+          <w:rFonts w:ascii="Arial" w:hAnsi="Arial" w:cs="Arial"/>
+        </w:rPr>
+      </w:pPr>
+    </w:p>
+    <w:p>
+      <w:pPr>
+        <w:spacing w:line="360" w:lineRule="auto"/>
+        <w:jc w:val="both"/>
+        <w:rPr>
+          <w:rFonts w:ascii="Arial" w:hAnsi="Arial" w:cs="Arial"/>
+        </w:rPr>
+      </w:pPr>
+    </w:p>
+    <w:p>
+      <w:pPr>
+        <w:spacing w:line="360" w:lineRule="auto"/>
+        <w:jc w:val="both"/>
+        <w:rPr>
+          <w:rFonts w:ascii="Arial" w:hAnsi="Arial" w:cs="Arial"/>
+        </w:rPr>
+      </w:pPr>
+    </w:p>
+    <w:p>
+      <w:pPr>
+        <w:spacing w:line="360" w:lineRule="auto"/>
+        <w:jc w:val="both"/>
+        <w:rPr>
+          <w:rFonts w:ascii="Arial" w:hAnsi="Arial" w:cs="Arial"/>
+        </w:rPr>
+      </w:pPr>
+    </w:p>
+    <w:p>
+      <w:pPr>
+        <w:spacing w:line="360" w:lineRule="auto"/>
+        <w:jc w:val="both"/>
+        <w:rPr>
+          <w:rFonts w:ascii="Arial Black" w:hAnsi="Arial Black" w:cs="Arial"/>
           <w:sz w:val="36"/>
           <w:szCs w:val="36"/>
           <w:u w:val="single"/>
         </w:rPr>
-        <w:t>need</w:t>
-      </w:r>
-      <w:proofErr w:type="gramEnd"/>
-    </w:p>
-    <w:p/>
-    <w:p>
-      <w:pPr>
-        <w:spacing w:line="360" w:lineRule="auto"/>
-        <w:jc w:val="both"/>
-        <w:rPr>
-          <w:rFonts w:ascii="Arial" w:hAnsi="Arial" w:cs="Arial"/>
-        </w:rPr>
-      </w:pPr>
-      <w:proofErr w:type="spellStart"/>
-      <w:r>
-        <w:rPr>
-          <w:rFonts w:ascii="Arial" w:hAnsi="Arial" w:cs="Arial"/>
-        </w:rPr>
-        <w:t>Studiyo</w:t>
-      </w:r>
-      <w:proofErr w:type="spellEnd"/>
-      <w:r>
-        <w:rPr>
-          <w:rFonts w:ascii="Arial" w:hAnsi="Arial" w:cs="Arial"/>
-        </w:rPr>
-        <w:t xml:space="preserve"> is the ultimate study companion designed to help you stay organized and productive. Whether you're managing a busy semester or preparing for exams, </w:t>
-      </w:r>
-      <w:proofErr w:type="spellStart"/>
-      <w:r>
-        <w:rPr>
-          <w:rFonts w:ascii="Arial" w:hAnsi="Arial" w:cs="Arial"/>
-        </w:rPr>
-        <w:t>Studiyo</w:t>
-      </w:r>
-      <w:proofErr w:type="spellEnd"/>
-      <w:r>
-        <w:rPr>
-          <w:rFonts w:ascii="Arial" w:hAnsi="Arial" w:cs="Arial"/>
-        </w:rPr>
-        <w:t xml:space="preserve"> allows you to plan, schedule, and track your study sessions with ease. </w:t>
-      </w:r>
-    </w:p>
-    <w:p>
-      <w:pPr>
-        <w:spacing w:line="360" w:lineRule="auto"/>
-        <w:jc w:val="both"/>
-        <w:rPr>
-          <w:rFonts w:ascii="Arial" w:hAnsi="Arial" w:cs="Arial"/>
-        </w:rPr>
-      </w:pPr>
-      <w:r>
-        <w:rPr>
-          <w:rFonts w:ascii="Arial" w:hAnsi="Arial" w:cs="Arial"/>
-        </w:rPr>
-        <w:t xml:space="preserve">Set personalized study goals, prioritize tasks, and get reminders to keep you on track. With its intuitive interface, you can create daily, weekly, or custom study plans that fit your unique needs. </w:t>
-      </w:r>
-    </w:p>
-    <w:p>
-      <w:pPr>
-        <w:spacing w:line="360" w:lineRule="auto"/>
-        <w:jc w:val="both"/>
-        <w:rPr>
-          <w:rFonts w:ascii="Arial" w:hAnsi="Arial" w:cs="Arial"/>
-        </w:rPr>
-      </w:pPr>
-      <w:r>
-        <w:rPr>
-          <w:rFonts w:ascii="Arial" w:hAnsi="Arial" w:cs="Arial"/>
-        </w:rPr>
-        <w:t xml:space="preserve">Track your progress, measure your productivity, and stay motivated to reach your academic potential. </w:t>
-      </w:r>
-      <w:proofErr w:type="spellStart"/>
-      <w:r>
-        <w:rPr>
-          <w:rFonts w:ascii="Arial" w:hAnsi="Arial" w:cs="Arial"/>
-        </w:rPr>
-        <w:t>Studiyo</w:t>
-      </w:r>
-      <w:proofErr w:type="spellEnd"/>
-      <w:r>
-        <w:rPr>
-          <w:rFonts w:ascii="Arial" w:hAnsi="Arial" w:cs="Arial"/>
-        </w:rPr>
-        <w:t xml:space="preserve"> is perfect for students looking to optimize their study routine and maximize results.</w:t>
-      </w:r>
-    </w:p>
-    <w:p>
-      <w:pPr>
-        <w:spacing w:line="360" w:lineRule="auto"/>
-        <w:jc w:val="both"/>
-        <w:rPr>
-          <w:rFonts w:ascii="Arial" w:hAnsi="Arial" w:cs="Arial"/>
-        </w:rPr>
-      </w:pPr>
-    </w:p>
-    <w:p>
-      <w:pPr>
-        <w:spacing w:line="360" w:lineRule="auto"/>
-        <w:jc w:val="both"/>
-        <w:rPr>
-          <w:rFonts w:ascii="Arial" w:hAnsi="Arial" w:cs="Arial"/>
-        </w:rPr>
-      </w:pPr>
-    </w:p>
-    <w:p>
-      <w:pPr>
-        <w:spacing w:line="360" w:lineRule="auto"/>
-        <w:jc w:val="both"/>
-        <w:rPr>
-          <w:rFonts w:ascii="Arial" w:hAnsi="Arial" w:cs="Arial"/>
-        </w:rPr>
-      </w:pPr>
-    </w:p>
-    <w:p>
-      <w:pPr>
-        <w:spacing w:line="360" w:lineRule="auto"/>
-        <w:jc w:val="both"/>
-        <w:rPr>
-          <w:rFonts w:ascii="Arial" w:hAnsi="Arial" w:cs="Arial"/>
-        </w:rPr>
-      </w:pPr>
-    </w:p>
-    <w:p>
-      <w:pPr>
-        <w:spacing w:line="360" w:lineRule="auto"/>
-        <w:jc w:val="both"/>
-        <w:rPr>
-          <w:rFonts w:ascii="Arial" w:hAnsi="Arial" w:cs="Arial"/>
-        </w:rPr>
-      </w:pPr>
+      </w:pPr>
+      <w:r>
+        <w:rPr>
+          <w:rFonts w:ascii="Arial Black" w:hAnsi="Arial Black" w:cs="Arial"/>
+          <w:sz w:val="36"/>
+          <w:szCs w:val="36"/>
+          <w:u w:val="single"/>
+        </w:rPr>
+        <w:lastRenderedPageBreak/>
+        <w:t>Features and Examples</w:t>
+      </w:r>
+    </w:p>
+    <w:p>
+      <w:pPr>
+        <w:numPr>
+          <w:ilvl w:val="0"/>
+          <w:numId w:val="4"/>
+        </w:numPr>
+        <w:spacing w:line="360" w:lineRule="auto"/>
+        <w:jc w:val="both"/>
+        <w:rPr>
+          <w:rFonts w:ascii="Arial" w:hAnsi="Arial" w:cs="Arial"/>
+          <w:b/>
+          <w:bCs/>
+        </w:rPr>
+      </w:pPr>
+      <w:r>
+        <w:rPr>
+          <w:rFonts w:ascii="Arial" w:hAnsi="Arial" w:cs="Arial"/>
+          <w:b/>
+          <w:bCs/>
+        </w:rPr>
+        <w:t>Custom Study Plans</w:t>
+      </w:r>
+    </w:p>
+    <w:p>
+      <w:pPr>
+        <w:spacing w:line="360" w:lineRule="auto"/>
+        <w:jc w:val="both"/>
+        <w:rPr>
+          <w:rFonts w:ascii="Arial" w:hAnsi="Arial" w:cs="Arial"/>
+        </w:rPr>
+      </w:pPr>
+      <w:r>
+        <w:rPr>
+          <w:rFonts w:ascii="Arial" w:hAnsi="Arial" w:cs="Arial"/>
+        </w:rPr>
+        <w:t>A user can input their subjects and upcoming exam dates. The app generates a daily study schedule allocating specific hours for each subject based on priority and difficulty.</w:t>
+      </w:r>
+    </w:p>
+    <w:p>
+      <w:pPr>
+        <w:spacing w:line="360" w:lineRule="auto"/>
+        <w:jc w:val="both"/>
+        <w:rPr>
+          <w:rFonts w:ascii="Arial" w:hAnsi="Arial" w:cs="Arial"/>
+          <w:b/>
+          <w:bCs/>
+        </w:rPr>
+      </w:pPr>
+    </w:p>
+    <w:p>
+      <w:pPr>
+        <w:numPr>
+          <w:ilvl w:val="0"/>
+          <w:numId w:val="4"/>
+        </w:numPr>
+        <w:spacing w:line="360" w:lineRule="auto"/>
+        <w:jc w:val="both"/>
+        <w:rPr>
+          <w:rFonts w:ascii="Arial" w:hAnsi="Arial" w:cs="Arial"/>
+          <w:b/>
+          <w:bCs/>
+        </w:rPr>
+      </w:pPr>
+      <w:r>
+        <w:rPr>
+          <w:rFonts w:ascii="Arial" w:hAnsi="Arial" w:cs="Arial"/>
+          <w:b/>
+          <w:bCs/>
+        </w:rPr>
+        <w:t>Reminders &amp; Notifications</w:t>
+      </w:r>
+    </w:p>
+    <w:p>
+      <w:pPr>
+        <w:spacing w:line="360" w:lineRule="auto"/>
+        <w:jc w:val="both"/>
+        <w:rPr>
+          <w:rFonts w:ascii="Arial" w:hAnsi="Arial" w:cs="Arial"/>
+        </w:rPr>
+      </w:pPr>
+      <w:r>
+        <w:rPr>
+          <w:rFonts w:ascii="Arial" w:hAnsi="Arial" w:cs="Arial"/>
+        </w:rPr>
+        <w:t>The app sends notifications like “Don’t forget to revise Chemistry for 30 minutes today” or “Assignment deadline tomorrow at 5 PM.”</w:t>
+      </w:r>
+    </w:p>
+    <w:p>
+      <w:pPr>
+        <w:spacing w:line="360" w:lineRule="auto"/>
+        <w:jc w:val="both"/>
+        <w:rPr>
+          <w:rFonts w:ascii="Arial" w:hAnsi="Arial" w:cs="Arial"/>
+          <w:b/>
+          <w:bCs/>
+        </w:rPr>
+      </w:pPr>
+    </w:p>
+    <w:p>
+      <w:pPr>
+        <w:numPr>
+          <w:ilvl w:val="0"/>
+          <w:numId w:val="4"/>
+        </w:numPr>
+        <w:spacing w:line="360" w:lineRule="auto"/>
+        <w:jc w:val="both"/>
+        <w:rPr>
+          <w:rFonts w:ascii="Arial" w:hAnsi="Arial" w:cs="Arial"/>
+          <w:b/>
+          <w:bCs/>
+        </w:rPr>
+      </w:pPr>
+      <w:r>
+        <w:rPr>
+          <w:rFonts w:ascii="Arial" w:hAnsi="Arial" w:cs="Arial"/>
+          <w:b/>
+          <w:bCs/>
+        </w:rPr>
+        <w:t>Calendar Integration</w:t>
+      </w:r>
+    </w:p>
+    <w:p>
+      <w:pPr>
+        <w:spacing w:line="360" w:lineRule="auto"/>
+        <w:jc w:val="both"/>
+        <w:rPr>
+          <w:rFonts w:ascii="Arial" w:hAnsi="Arial" w:cs="Arial"/>
+        </w:rPr>
+      </w:pPr>
+      <w:r>
+        <w:rPr>
+          <w:rFonts w:ascii="Arial" w:hAnsi="Arial" w:cs="Arial"/>
+        </w:rPr>
+        <w:t>Sync the app with Google Calendar to automatically block study times around other events like meetings, sports practice, or social outings.</w:t>
+      </w:r>
+    </w:p>
+    <w:p>
+      <w:pPr>
+        <w:spacing w:line="360" w:lineRule="auto"/>
+        <w:jc w:val="both"/>
+        <w:rPr>
+          <w:rFonts w:ascii="Arial" w:hAnsi="Arial" w:cs="Arial"/>
+          <w:b/>
+          <w:bCs/>
+        </w:rPr>
+      </w:pPr>
+    </w:p>
+    <w:p>
+      <w:pPr>
+        <w:numPr>
+          <w:ilvl w:val="0"/>
+          <w:numId w:val="4"/>
+        </w:numPr>
+        <w:spacing w:line="360" w:lineRule="auto"/>
+        <w:jc w:val="both"/>
+        <w:rPr>
+          <w:rFonts w:ascii="Arial" w:hAnsi="Arial" w:cs="Arial"/>
+          <w:b/>
+          <w:bCs/>
+        </w:rPr>
+      </w:pPr>
+      <w:r>
+        <w:rPr>
+          <w:rFonts w:ascii="Arial" w:hAnsi="Arial" w:cs="Arial"/>
+          <w:b/>
+          <w:bCs/>
+        </w:rPr>
+        <w:t>Daily &amp; Weekly Views</w:t>
+      </w:r>
+    </w:p>
+    <w:p>
+      <w:pPr>
+        <w:spacing w:line="360" w:lineRule="auto"/>
+        <w:jc w:val="both"/>
+        <w:rPr>
+          <w:rFonts w:ascii="Arial" w:hAnsi="Arial" w:cs="Arial"/>
+        </w:rPr>
+      </w:pPr>
+      <w:r>
+        <w:rPr>
+          <w:rFonts w:ascii="Arial" w:hAnsi="Arial" w:cs="Arial"/>
+        </w:rPr>
+        <w:t>Users can toggle between a “Today” view to see their tasks for the day and a “Weekly” view to plan ahead for the week.</w:t>
+      </w:r>
+    </w:p>
+    <w:p>
+      <w:pPr>
+        <w:spacing w:line="360" w:lineRule="auto"/>
+        <w:jc w:val="both"/>
+        <w:rPr>
+          <w:rFonts w:ascii="Arial" w:hAnsi="Arial" w:cs="Arial"/>
+          <w:b/>
+          <w:bCs/>
+        </w:rPr>
+      </w:pPr>
+    </w:p>
+    <w:p>
+      <w:pPr>
+        <w:numPr>
+          <w:ilvl w:val="0"/>
+          <w:numId w:val="4"/>
+        </w:numPr>
+        <w:spacing w:line="360" w:lineRule="auto"/>
+        <w:jc w:val="both"/>
+        <w:rPr>
+          <w:rFonts w:ascii="Arial" w:hAnsi="Arial" w:cs="Arial"/>
+          <w:b/>
+          <w:bCs/>
+        </w:rPr>
+      </w:pPr>
+      <w:r>
+        <w:rPr>
+          <w:rFonts w:ascii="Arial" w:hAnsi="Arial" w:cs="Arial"/>
+          <w:b/>
+          <w:bCs/>
+        </w:rPr>
+        <w:t>Motivational Quotes</w:t>
+      </w:r>
+    </w:p>
+    <w:p>
+      <w:pPr>
+        <w:spacing w:line="360" w:lineRule="auto"/>
+        <w:jc w:val="both"/>
+        <w:rPr>
+          <w:rFonts w:ascii="Arial" w:hAnsi="Arial" w:cs="Arial"/>
+          <w:b/>
+          <w:bCs/>
+        </w:rPr>
+      </w:pPr>
+      <w:r>
+        <w:rPr>
+          <w:rFonts w:ascii="Arial" w:hAnsi="Arial" w:cs="Arial"/>
+        </w:rPr>
+        <w:t>Daily pop-ups like “Success doesn’t come from what you do occasionally, but from what you do consistently” to inspire users to stay consistent with their studies.</w:t>
+      </w:r>
+    </w:p>
+    <w:p>
+      <w:pPr>
+        <w:spacing w:line="360" w:lineRule="auto"/>
+        <w:jc w:val="both"/>
+        <w:rPr>
+          <w:rFonts w:ascii="Arial" w:hAnsi="Arial" w:cs="Arial"/>
+        </w:rPr>
+      </w:pPr>
+      <w:r>
+        <w:rPr>
+          <w:rFonts w:ascii="Arial" w:hAnsi="Arial" w:cs="Arial"/>
+        </w:rPr>
+        <w:br w:type="page"/>
+      </w:r>
     </w:p>
     <w:p>
       <w:pPr>
@@ -288,7 +576,7 @@
 </file>
 
 <file path=word/numbering.xml><?xml version="1.0" encoding="utf-8"?>
-<w:numbering xmlns:wpc="http://schemas.microsoft.com/office/word/2010/wordprocessingCanvas" xmlns:cx="http://schemas.microsoft.com/office/drawing/2014/chartex" xmlns:cx1="http://schemas.microsoft.com/office/drawing/2015/9/8/chartex" xmlns:cx2="http://schemas.microsoft.com/office/drawing/2015/10/21/chartex" xmlns:cx3="http://schemas.microsoft.com/office/drawing/2016/5/9/chartex" xmlns:cx4="http://schemas.microsoft.com/office/drawing/2016/5/10/chartex" xmlns:cx5="http://schemas.microsoft.com/office/drawing/2016/5/11/chartex" xmlns:cx6="http://schemas.microsoft.com/office/drawing/2016/5/12/chartex" xmlns:cx7="http://schemas.microsoft.com/office/drawing/2016/5/13/chartex" xmlns:cx8="http://schemas.microsoft.com/office/drawing/2016/5/14/chartex" xmlns:mc="http://schemas.openxmlformats.org/markup-compatibility/2006" xmlns:aink="http://schemas.microsoft.com/office/drawing/2016/ink" xmlns:am3d="http://schemas.microsoft.com/office/drawing/2017/model3d" xmlns:o="urn:schemas-microsoft-com:office:office" xmlns:oel="http://schemas.microsoft.com/office/2019/extlst" xmlns:r="http://schemas.openxmlformats.org/officeDocument/2006/relationships" xmlns:m="http://schemas.openxmlformats.org/officeDocument/2006/math" xmlns:v="urn:schemas-microsoft-com:vml" xmlns:wp14="http://schemas.microsoft.com/office/word/2010/wordprocessingDrawing" xmlns:wp="http://schemas.openxmlformats.org/drawingml/2006/wordprocessingDrawing" xmlns:w10="urn:schemas-microsoft-com:office:word" xmlns:w="http://schemas.openxmlformats.org/wordprocessingml/2006/main" xmlns:w14="http://schemas.microsoft.com/office/word/2010/wordml" xmlns:w15="http://schemas.microsoft.com/office/word/2012/wordml" xmlns:w16cex="http://schemas.microsoft.com/office/word/2018/wordml/cex" xmlns:w16cid="http://schemas.microsoft.com/office/word/2016/wordml/cid" xmlns:w16="http://schemas.microsoft.com/office/word/2018/wordml" xmlns:w16du="http://schemas.microsoft.com/office/word/2023/wordml/word16du" xmlns:w16sdtdh="http://schemas.microsoft.com/office/word/2020/wordml/sdtdatahash" xmlns:w16se="http://schemas.microsoft.com/office/word/2015/wordml/symex" xmlns:wpg="http://schemas.microsoft.com/office/word/2010/wordprocessingGroup" xmlns:wpi="http://schemas.microsoft.com/office/word/2010/wordprocessingInk" xmlns:wne="http://schemas.microsoft.com/office/word/2006/wordml" xmlns:wps="http://schemas.microsoft.com/office/word/2010/wordprocessingShape" mc:Ignorable="w14 w15 w16se w16cid w16 w16cex w16sdtdh w16du wp14">
+<w:numbering xmlns:wpc="http://schemas.microsoft.com/office/word/2010/wordprocessingCanvas" xmlns:cx="http://schemas.microsoft.com/office/drawing/2014/chartex" xmlns:cx1="http://schemas.microsoft.com/office/drawing/2015/9/8/chartex" xmlns:cx2="http://schemas.microsoft.com/office/drawing/2015/10/21/chartex" xmlns:cx3="http://schemas.microsoft.com/office/drawing/2016/5/9/chartex" xmlns:cx4="http://schemas.microsoft.com/office/drawing/2016/5/10/chartex" xmlns:cx5="http://schemas.microsoft.com/office/drawing/2016/5/11/chartex" xmlns:cx6="http://schemas.microsoft.com/office/drawing/2016/5/12/chartex" xmlns:cx7="http://schemas.microsoft.com/office/drawing/2016/5/13/chartex" xmlns:cx8="http://schemas.microsoft.com/office/drawing/2016/5/14/chartex" xmlns:mc="http://schemas.openxmlformats.org/markup-compatibility/2006" xmlns:aink="http://schemas.microsoft.com/office/drawing/2016/ink" xmlns:am3d="http://schemas.microsoft.com/office/drawing/2017/model3d" xmlns:o="urn:schemas-microsoft-com:office:office" xmlns:oel="http://schemas.microsoft.com/office/2019/extlst" xmlns:r="http://schemas.openxmlformats.org/officeDocument/2006/relationships" xmlns:m="http://schemas.openxmlformats.org/officeDocument/2006/math" xmlns:v="urn:schemas-microsoft-com:vml" xmlns:wp14="http://schemas.microsoft.com/office/word/2010/wordprocessingDrawing" xmlns:wp="http://schemas.openxmlformats.org/drawingml/2006/wordprocessingDrawing" xmlns:w10="urn:schemas-microsoft-com:office:word" xmlns:w="http://schemas.openxmlformats.org/wordprocessingml/2006/main" xmlns:w14="http://schemas.microsoft.com/office/word/2010/wordml" xmlns:w15="http://schemas.microsoft.com/office/word/2012/wordml" xmlns:w16cex="http://schemas.microsoft.com/office/word/2018/wordml/cex" xmlns:w16cid="http://schemas.microsoft.com/office/word/2016/wordml/cid" xmlns:w16="http://schemas.microsoft.com/office/word/2018/wordml" xmlns:w16du="http://schemas.microsoft.com/office/word/2023/wordml/word16du" xmlns:w16sdtdh="http://schemas.microsoft.com/office/word/2020/wordml/sdtdatahash" xmlns:w16sdtfl="http://schemas.microsoft.com/office/word/2024/wordml/sdtformatlock" xmlns:w16se="http://schemas.microsoft.com/office/word/2015/wordml/symex" xmlns:wpg="http://schemas.microsoft.com/office/word/2010/wordprocessingGroup" xmlns:wpi="http://schemas.microsoft.com/office/word/2010/wordprocessingInk" xmlns:wne="http://schemas.microsoft.com/office/word/2006/wordml" xmlns:wps="http://schemas.microsoft.com/office/word/2010/wordprocessingShape" mc:Ignorable="w14 w15 w16se w16cid w16 w16cex w16sdtdh w16sdtfl w16du wp14">
   <w:abstractNum w:abstractNumId="0" w15:restartNumberingAfterBreak="0">
     <w:nsid w:val="06FC2951"/>
     <w:multiLevelType w:val="hybridMultilevel"/>
@@ -683,7 +971,7 @@
 </file>
 
 <file path=word/styles.xml><?xml version="1.0" encoding="utf-8"?>
-<w:styles xmlns:mc="http://schemas.openxmlformats.org/markup-compatibility/2006" xmlns:r="http://schemas.openxmlformats.org/officeDocument/2006/relationships" xmlns:w="http://schemas.openxmlformats.org/wordprocessingml/2006/main" xmlns:w14="http://schemas.microsoft.com/office/word/2010/wordml" xmlns:w15="http://schemas.microsoft.com/office/word/2012/wordml" xmlns:w16cex="http://schemas.microsoft.com/office/word/2018/wordml/cex" xmlns:w16cid="http://schemas.microsoft.com/office/word/2016/wordml/cid" xmlns:w16="http://schemas.microsoft.com/office/word/2018/wordml" xmlns:w16du="http://schemas.microsoft.com/office/word/2023/wordml/word16du" xmlns:w16sdtdh="http://schemas.microsoft.com/office/word/2020/wordml/sdtdatahash" xmlns:w16se="http://schemas.microsoft.com/office/word/2015/wordml/symex" mc:Ignorable="w14 w15 w16se w16cid w16 w16cex w16sdtdh w16du">
+<w:styles xmlns:mc="http://schemas.openxmlformats.org/markup-compatibility/2006" xmlns:r="http://schemas.openxmlformats.org/officeDocument/2006/relationships" xmlns:w="http://schemas.openxmlformats.org/wordprocessingml/2006/main" xmlns:w14="http://schemas.microsoft.com/office/word/2010/wordml" xmlns:w15="http://schemas.microsoft.com/office/word/2012/wordml" xmlns:w16cex="http://schemas.microsoft.com/office/word/2018/wordml/cex" xmlns:w16cid="http://schemas.microsoft.com/office/word/2016/wordml/cid" xmlns:w16="http://schemas.microsoft.com/office/word/2018/wordml" xmlns:w16du="http://schemas.microsoft.com/office/word/2023/wordml/word16du" xmlns:w16sdtdh="http://schemas.microsoft.com/office/word/2020/wordml/sdtdatahash" xmlns:w16sdtfl="http://schemas.microsoft.com/office/word/2024/wordml/sdtformatlock" xmlns:w16se="http://schemas.microsoft.com/office/word/2015/wordml/symex" mc:Ignorable="w14 w15 w16se w16cid w16 w16cex w16sdtdh w16sdtfl w16du">
   <w:docDefaults>
     <w:rPrDefault>
       <w:rPr>
@@ -1130,7 +1418,6 @@
   <w:style w:type="character" w:default="1" w:styleId="DefaultParagraphFont">
     <w:name w:val="Default Paragraph Font"/>
     <w:uiPriority w:val="1"/>
-    <w:semiHidden/>
     <w:unhideWhenUsed/>
   </w:style>
   <w:style w:type="table" w:default="1" w:styleId="TableNormal">

</xml_diff>